<commit_message>
Release trial steering and data monitoring committee charter version 1.0.0
</commit_message>
<xml_diff>
--- a/charters/trial-steering-and-data-monitoring-committee/trial-steering-and-data-monitoring-committee-charter.docx
+++ b/charters/trial-steering-and-data-monitoring-committee/trial-steering-and-data-monitoring-committee-charter.docx
@@ -54,134 +54,6 @@
     </w:p>
     <w:p>
       <w:pPr>
-        <w:pStyle w:val="Subtitle"/>
-      </w:pPr>
-      <w:r>
-        <w:t xml:space="preserve">Effects</w:t>
-      </w:r>
-      <w:r>
-        <w:t xml:space="preserve"> </w:t>
-      </w:r>
-      <w:r>
-        <w:t xml:space="preserve">of</w:t>
-      </w:r>
-      <w:r>
-        <w:t xml:space="preserve"> </w:t>
-      </w:r>
-      <w:r>
-        <w:t xml:space="preserve">Advanced</w:t>
-      </w:r>
-      <w:r>
-        <w:t xml:space="preserve"> </w:t>
-      </w:r>
-      <w:r>
-        <w:t xml:space="preserve">Trauma</w:t>
-      </w:r>
-      <w:r>
-        <w:t xml:space="preserve"> </w:t>
-      </w:r>
-      <w:r>
-        <w:t xml:space="preserve">Life</w:t>
-      </w:r>
-      <w:r>
-        <w:t xml:space="preserve"> </w:t>
-      </w:r>
-      <w:r>
-        <w:t xml:space="preserve">Support</w:t>
-      </w:r>
-      <w:r>
-        <w:rPr>
-          <w:vertAlign w:val="superscript"/>
-        </w:rPr>
-        <w:t xml:space="preserve">®</w:t>
-      </w:r>
-      <w:r>
-        <w:t xml:space="preserve"> </w:t>
-      </w:r>
-      <w:r>
-        <w:t xml:space="preserve">Training</w:t>
-      </w:r>
-      <w:r>
-        <w:t xml:space="preserve"> </w:t>
-      </w:r>
-      <w:r>
-        <w:t xml:space="preserve">Compared</w:t>
-      </w:r>
-      <w:r>
-        <w:t xml:space="preserve"> </w:t>
-      </w:r>
-      <w:r>
-        <w:t xml:space="preserve">to</w:t>
-      </w:r>
-      <w:r>
-        <w:t xml:space="preserve"> </w:t>
-      </w:r>
-      <w:r>
-        <w:t xml:space="preserve">Standard</w:t>
-      </w:r>
-      <w:r>
-        <w:t xml:space="preserve"> </w:t>
-      </w:r>
-      <w:r>
-        <w:t xml:space="preserve">Care</w:t>
-      </w:r>
-      <w:r>
-        <w:t xml:space="preserve"> </w:t>
-      </w:r>
-      <w:r>
-        <w:t xml:space="preserve">on</w:t>
-      </w:r>
-      <w:r>
-        <w:t xml:space="preserve"> </w:t>
-      </w:r>
-      <w:r>
-        <w:t xml:space="preserve">Adult</w:t>
-      </w:r>
-      <w:r>
-        <w:t xml:space="preserve"> </w:t>
-      </w:r>
-      <w:r>
-        <w:t xml:space="preserve">Trauma</w:t>
-      </w:r>
-      <w:r>
-        <w:t xml:space="preserve"> </w:t>
-      </w:r>
-      <w:r>
-        <w:t xml:space="preserve">Patient</w:t>
-      </w:r>
-      <w:r>
-        <w:t xml:space="preserve"> </w:t>
-      </w:r>
-      <w:r>
-        <w:t xml:space="preserve">Outcomes:</w:t>
-      </w:r>
-      <w:r>
-        <w:t xml:space="preserve"> </w:t>
-      </w:r>
-      <w:r>
-        <w:t xml:space="preserve">A</w:t>
-      </w:r>
-      <w:r>
-        <w:t xml:space="preserve"> </w:t>
-      </w:r>
-      <w:r>
-        <w:t xml:space="preserve">Cluster</w:t>
-      </w:r>
-      <w:r>
-        <w:t xml:space="preserve"> </w:t>
-      </w:r>
-      <w:r>
-        <w:t xml:space="preserve">Randomised</w:t>
-      </w:r>
-      <w:r>
-        <w:t xml:space="preserve"> </w:t>
-      </w:r>
-      <w:r>
-        <w:t xml:space="preserve">Trial</w:t>
-      </w:r>
-    </w:p>
-    <w:p>
-      <w:pPr>
         <w:pStyle w:val="Author"/>
       </w:pPr>
       <w:r>
@@ -191,7 +63,7 @@
         <w:t xml:space="preserve"> </w:t>
       </w:r>
       <w:r>
-        <w:t xml:space="preserve">0.1.0</w:t>
+        <w:t xml:space="preserve">1.0.0</w:t>
       </w:r>
       <w:r>
         <w:t xml:space="preserve">,</w:t>
@@ -200,7 +72,7 @@
         <w:t xml:space="preserve"> </w:t>
       </w:r>
       <w:r>
-        <w:t xml:space="preserve">2024-07-19</w:t>
+        <w:t xml:space="preserve">2024-10-07</w:t>
       </w:r>
     </w:p>
     <w:p>
@@ -557,7 +429,7 @@
         <w:pStyle w:val="Compact"/>
       </w:pPr>
       <w:r>
-        <w:t xml:space="preserve">Clinical Trials Registry - India identifier: Not yet assigned.</w:t>
+        <w:t xml:space="preserve">Clinical Trials Registry - India identifier: CTRI/2024/07/071336</w:t>
       </w:r>
     </w:p>
     <w:bookmarkEnd w:id="22"/>
@@ -2953,13 +2825,13 @@
           <w:bCs/>
           <w:b/>
         </w:rPr>
-        <w:t xml:space="preserve">Martin Gerdin Wärnberg</w:t>
-      </w:r>
-      <w:r>
-        <w:t xml:space="preserve"> </w:t>
-      </w:r>
-      <w:r>
-        <w:t xml:space="preserve">(Principal Investigator, Non-independent Member)</w:t>
+        <w:t xml:space="preserve">Ganesan Karthikeyan</w:t>
+      </w:r>
+      <w:r>
+        <w:t xml:space="preserve"> </w:t>
+      </w:r>
+      <w:r>
+        <w:t xml:space="preserve">(Chair, Independent Member)</w:t>
       </w:r>
     </w:p>
     <w:p>
@@ -2971,7 +2843,253 @@
           <w:iCs/>
           <w:i/>
         </w:rPr>
-        <w:t xml:space="preserve">Associate professor of clinical epidemiology</w:t>
+        <w:t xml:space="preserve">Clinical, interventional cardiologist and a Professor of Cardiology at All India Institute of Medical Sciences, New Delhi, India</w:t>
+      </w:r>
+    </w:p>
+    <w:p>
+      <w:pPr>
+        <w:pStyle w:val="BodyText"/>
+      </w:pPr>
+      <w:r>
+        <w:rPr>
+          <w:bCs/>
+          <w:b/>
+        </w:rPr>
+        <w:t xml:space="preserve">Richard Hooper</w:t>
+      </w:r>
+      <w:r>
+        <w:t xml:space="preserve"> </w:t>
+      </w:r>
+      <w:r>
+        <w:t xml:space="preserve">(Independent Member, Statistician)</w:t>
+      </w:r>
+    </w:p>
+    <w:p>
+      <w:pPr>
+        <w:pStyle w:val="BodyText"/>
+      </w:pPr>
+      <w:r>
+        <w:rPr>
+          <w:iCs/>
+          <w:i/>
+        </w:rPr>
+        <w:t xml:space="preserve">Professor of Medical Statistics at Queen Mary University of London, UK</w:t>
+      </w:r>
+    </w:p>
+    <w:p>
+      <w:pPr>
+        <w:pStyle w:val="BodyText"/>
+      </w:pPr>
+      <w:r>
+        <w:rPr>
+          <w:bCs/>
+          <w:b/>
+        </w:rPr>
+        <w:t xml:space="preserve">Kathryn Chu</w:t>
+      </w:r>
+      <w:r>
+        <w:t xml:space="preserve"> </w:t>
+      </w:r>
+      <w:r>
+        <w:t xml:space="preserve">(Independent Member, Clinical expert)</w:t>
+      </w:r>
+    </w:p>
+    <w:p>
+      <w:pPr>
+        <w:pStyle w:val="BodyText"/>
+      </w:pPr>
+      <w:r>
+        <w:rPr>
+          <w:iCs/>
+          <w:i/>
+        </w:rPr>
+        <w:t xml:space="preserve">Director and Professor of Global Surgery at ​​​​​​​​​​​​Centre for Global Surgery​​, Stellenbosch University, South Africa</w:t>
+      </w:r>
+    </w:p>
+    <w:p>
+      <w:pPr>
+        <w:pStyle w:val="BodyText"/>
+      </w:pPr>
+      <w:r>
+        <w:rPr>
+          <w:bCs/>
+          <w:b/>
+        </w:rPr>
+        <w:t xml:space="preserve">Elamurugan TP</w:t>
+      </w:r>
+      <w:r>
+        <w:t xml:space="preserve"> </w:t>
+      </w:r>
+      <w:r>
+        <w:t xml:space="preserve">(Independent Member, Clinical expert)</w:t>
+      </w:r>
+    </w:p>
+    <w:p>
+      <w:pPr>
+        <w:pStyle w:val="BodyText"/>
+      </w:pPr>
+      <w:r>
+        <w:rPr>
+          <w:iCs/>
+          <w:i/>
+        </w:rPr>
+        <w:t xml:space="preserve">Additional Professor of Surgery and Associate Dean at Jawaharlal Institute of Postgraduate Medical Education and Research, Puducherry, India</w:t>
+      </w:r>
+    </w:p>
+    <w:p>
+      <w:pPr>
+        <w:pStyle w:val="BodyText"/>
+      </w:pPr>
+      <w:r>
+        <w:rPr>
+          <w:bCs/>
+          <w:b/>
+        </w:rPr>
+        <w:t xml:space="preserve">Sai Kulkarni</w:t>
+      </w:r>
+      <w:r>
+        <w:t xml:space="preserve"> </w:t>
+      </w:r>
+      <w:r>
+        <w:t xml:space="preserve">(Independent Member, Lay person representative)</w:t>
+      </w:r>
+    </w:p>
+    <w:p>
+      <w:pPr>
+        <w:pStyle w:val="BodyText"/>
+      </w:pPr>
+      <w:r>
+        <w:rPr>
+          <w:bCs/>
+          <w:b/>
+        </w:rPr>
+        <w:t xml:space="preserve">Martin Gerdin Wärnberg</w:t>
+      </w:r>
+      <w:r>
+        <w:t xml:space="preserve"> </w:t>
+      </w:r>
+      <w:r>
+        <w:t xml:space="preserve">(Principal Investigator, Non-independent Member)</w:t>
+      </w:r>
+    </w:p>
+    <w:p>
+      <w:pPr>
+        <w:pStyle w:val="BodyText"/>
+      </w:pPr>
+      <w:r>
+        <w:rPr>
+          <w:iCs/>
+          <w:i/>
+        </w:rPr>
+        <w:t xml:space="preserve">Associate professor of clinical epidemiology at Karolinska Institutet, Stockholm, Sweden</w:t>
+      </w:r>
+    </w:p>
+    <w:p>
+      <w:pPr>
+        <w:pStyle w:val="BodyText"/>
+      </w:pPr>
+      <w:r>
+        <w:rPr>
+          <w:bCs/>
+          <w:b/>
+        </w:rPr>
+        <w:t xml:space="preserve">Samriddhi Ranjan</w:t>
+      </w:r>
+      <w:r>
+        <w:t xml:space="preserve"> </w:t>
+      </w:r>
+      <w:r>
+        <w:t xml:space="preserve">(Facilitator, Non-independent Member)</w:t>
+      </w:r>
+    </w:p>
+    <w:p>
+      <w:pPr>
+        <w:pStyle w:val="BodyText"/>
+      </w:pPr>
+      <w:r>
+        <w:rPr>
+          <w:iCs/>
+          <w:i/>
+        </w:rPr>
+        <w:t xml:space="preserve">Project Manager, The George Institute for Global Health, India</w:t>
+      </w:r>
+    </w:p>
+    <w:bookmarkEnd w:id="91"/>
+    <w:bookmarkStart w:id="92" w:name="relationships"/>
+    <w:p>
+      <w:pPr>
+        <w:pStyle w:val="Heading1"/>
+      </w:pPr>
+      <w:r>
+        <w:t xml:space="preserve">6. Relationships</w:t>
+      </w:r>
+    </w:p>
+    <w:p>
+      <w:pPr>
+        <w:pStyle w:val="FirstParagraph"/>
+      </w:pPr>
+      <w:r>
+        <w:t xml:space="preserve">The SDMC will receive reports from the TMG, and will provide advice to the TMG. The SDMC will not be involved in the day-to-day running of the trial. No payments will be made to SDMC members for their time.</w:t>
+      </w:r>
+    </w:p>
+    <w:p>
+      <w:pPr>
+        <w:pStyle w:val="BodyText"/>
+      </w:pPr>
+      <w:r>
+        <w:t xml:space="preserve">Any competing interests, both real or potential, should be disclosed. These are not restricted to financial matters – involvement in other trials or intellectual investment could be relevant. Although members may well be able to act objectively despite such connections, complete disclosure enhances credibility.</w:t>
+      </w:r>
+    </w:p>
+    <w:bookmarkEnd w:id="92"/>
+    <w:bookmarkStart w:id="93" w:name="organisation-of-meetings"/>
+    <w:p>
+      <w:pPr>
+        <w:pStyle w:val="Heading1"/>
+      </w:pPr>
+      <w:r>
+        <w:t xml:space="preserve">7. Organisation of meetings</w:t>
+      </w:r>
+    </w:p>
+    <w:p>
+      <w:pPr>
+        <w:pStyle w:val="FirstParagraph"/>
+      </w:pPr>
+      <w:r>
+        <w:t xml:space="preserve">The SDMC meetings will coincide with the completion of data collection for each batch, so six meetings in total during the trial period of two years. The format is primarily virtual. The Facilitator will arrange the meetings and invite SDMC members. The SDMC chair may convene additional meetings to review safety and any other aspect of the study.</w:t>
+      </w:r>
+    </w:p>
+    <w:p>
+      <w:pPr>
+        <w:pStyle w:val="BodyText"/>
+      </w:pPr>
+      <w:r>
+        <w:t xml:space="preserve">If an independent member does not attend a meeting or provide comments when requested between meetings, it should be ensured that the independent member is available for the next meeting. If an independent member does not attend the next meeting or provide comments when next requested, they should be asked if they wish to remain part of the SDMC. If an independent member does not attend a third meeting, strong consideration should be given to replacing this member.</w:t>
+      </w:r>
+    </w:p>
+    <w:bookmarkEnd w:id="93"/>
+    <w:bookmarkStart w:id="96" w:name="trial-documentation-and-procedures"/>
+    <w:p>
+      <w:pPr>
+        <w:pStyle w:val="Heading1"/>
+      </w:pPr>
+      <w:r>
+        <w:t xml:space="preserve">8. Trial documentation and procedures</w:t>
+      </w:r>
+    </w:p>
+    <w:p>
+      <w:pPr>
+        <w:pStyle w:val="FirstParagraph"/>
+      </w:pPr>
+      <w:r>
+        <w:t xml:space="preserve">A report will be prepared by the TT and approved by the TMG after the completion of data collection for each batch, before being shared with the SDMC. The report will follow a standard template. The report will be circulated to the SDMC at least 2 weeks prior to the meeting. The SDMC will review the report and provide feedback to the TMG.</w:t>
+      </w:r>
+    </w:p>
+    <w:p>
+      <w:pPr>
+        <w:pStyle w:val="BodyText"/>
+      </w:pPr>
+      <w:r>
+        <w:t xml:space="preserve">The report to the SDMC will include the following information:</w:t>
       </w:r>
     </w:p>
     <w:p>
@@ -2983,7 +3101,7 @@
         <w:pStyle w:val="Compact"/>
       </w:pPr>
       <w:r>
-        <w:t xml:space="preserve">Department of Global Public Health, Karolinska Institutet, Sweden</w:t>
+        <w:t xml:space="preserve">Number of clusters included in the batch</w:t>
       </w:r>
     </w:p>
     <w:p>
@@ -2995,7 +3113,151 @@
         <w:pStyle w:val="Compact"/>
       </w:pPr>
       <w:r>
-        <w:t xml:space="preserve">Function Perioperative Medicine and Intensive Care, Karolinska University Hospital, Sweden</w:t>
+        <w:t xml:space="preserve">Number of clusters dropping out in the batch</w:t>
+      </w:r>
+    </w:p>
+    <w:p>
+      <w:pPr>
+        <w:numPr>
+          <w:ilvl w:val="0"/>
+          <w:numId w:val="1008"/>
+        </w:numPr>
+        <w:pStyle w:val="Compact"/>
+      </w:pPr>
+      <w:r>
+        <w:t xml:space="preserve">Number of potentially eligible participants screened in the batch</w:t>
+      </w:r>
+    </w:p>
+    <w:p>
+      <w:pPr>
+        <w:numPr>
+          <w:ilvl w:val="0"/>
+          <w:numId w:val="1008"/>
+        </w:numPr>
+        <w:pStyle w:val="Compact"/>
+      </w:pPr>
+      <w:r>
+        <w:t xml:space="preserve">Number of participants who did not consent to out of hospital follow up in the batch</w:t>
+      </w:r>
+    </w:p>
+    <w:p>
+      <w:pPr>
+        <w:numPr>
+          <w:ilvl w:val="0"/>
+          <w:numId w:val="1008"/>
+        </w:numPr>
+        <w:pStyle w:val="Compact"/>
+      </w:pPr>
+      <w:r>
+        <w:t xml:space="preserve">Number of participants included in the batch</w:t>
+      </w:r>
+    </w:p>
+    <w:p>
+      <w:pPr>
+        <w:numPr>
+          <w:ilvl w:val="0"/>
+          <w:numId w:val="1008"/>
+        </w:numPr>
+        <w:pStyle w:val="Compact"/>
+      </w:pPr>
+      <w:r>
+        <w:t xml:space="preserve">Number of participants lost to follow-up in the batch</w:t>
+      </w:r>
+    </w:p>
+    <w:p>
+      <w:pPr>
+        <w:numPr>
+          <w:ilvl w:val="0"/>
+          <w:numId w:val="1008"/>
+        </w:numPr>
+        <w:pStyle w:val="Compact"/>
+      </w:pPr>
+      <w:r>
+        <w:t xml:space="preserve">Summary statistics of included clusters and patient participants, including outcomes and missing data</w:t>
+      </w:r>
+    </w:p>
+    <w:p>
+      <w:pPr>
+        <w:numPr>
+          <w:ilvl w:val="0"/>
+          <w:numId w:val="1008"/>
+        </w:numPr>
+        <w:pStyle w:val="Compact"/>
+      </w:pPr>
+      <w:r>
+        <w:t xml:space="preserve">Adherence to randomisation schedule and reasons for non-adherence</w:t>
+      </w:r>
+    </w:p>
+    <w:p>
+      <w:pPr>
+        <w:numPr>
+          <w:ilvl w:val="0"/>
+          <w:numId w:val="1008"/>
+        </w:numPr>
+        <w:pStyle w:val="Compact"/>
+      </w:pPr>
+      <w:r>
+        <w:t xml:space="preserve">Number of physicians trained in ATLS</w:t>
+      </w:r>
+      <w:r>
+        <w:rPr>
+          <w:vertAlign w:val="superscript"/>
+        </w:rPr>
+        <w:t xml:space="preserve">®</w:t>
+      </w:r>
+      <w:r>
+        <w:t xml:space="preserve"> </w:t>
+      </w:r>
+      <w:r>
+        <w:t xml:space="preserve">in each hospital in the batch</w:t>
+      </w:r>
+    </w:p>
+    <w:p>
+      <w:pPr>
+        <w:numPr>
+          <w:ilvl w:val="0"/>
+          <w:numId w:val="1008"/>
+        </w:numPr>
+        <w:pStyle w:val="Compact"/>
+      </w:pPr>
+      <w:r>
+        <w:t xml:space="preserve">Protocol deviations</w:t>
+      </w:r>
+    </w:p>
+    <w:p>
+      <w:pPr>
+        <w:numPr>
+          <w:ilvl w:val="0"/>
+          <w:numId w:val="1008"/>
+        </w:numPr>
+        <w:pStyle w:val="Compact"/>
+      </w:pPr>
+      <w:r>
+        <w:t xml:space="preserve">Proposed protocol amendments</w:t>
+      </w:r>
+    </w:p>
+    <w:p>
+      <w:pPr>
+        <w:numPr>
+          <w:ilvl w:val="0"/>
+          <w:numId w:val="1008"/>
+        </w:numPr>
+        <w:pStyle w:val="Compact"/>
+      </w:pPr>
+      <w:r>
+        <w:t xml:space="preserve">Safety events</w:t>
+      </w:r>
+    </w:p>
+    <w:p>
+      <w:pPr>
+        <w:numPr>
+          <w:ilvl w:val="0"/>
+          <w:numId w:val="1008"/>
+        </w:numPr>
+        <w:pStyle w:val="Compact"/>
+      </w:pPr>
+      <w:r>
+        <w:t xml:space="preserve">Relevant external evidence</w:t>
       </w:r>
     </w:p>
     <w:p>
@@ -3003,47 +3265,24 @@
         <w:pStyle w:val="FirstParagraph"/>
       </w:pPr>
       <w:r>
-        <w:rPr>
-          <w:bCs/>
-          <w:b/>
-        </w:rPr>
-        <w:t xml:space="preserve">Samriddhi Ranjan</w:t>
-      </w:r>
-      <w:r>
-        <w:t xml:space="preserve"> </w:t>
-      </w:r>
-      <w:r>
-        <w:t xml:space="preserve">(Facilitator, Non-independent Member)</w:t>
-      </w:r>
-    </w:p>
-    <w:p>
-      <w:pPr>
-        <w:pStyle w:val="BodyText"/>
-      </w:pPr>
-      <w:r>
-        <w:rPr>
-          <w:iCs/>
-          <w:i/>
-        </w:rPr>
-        <w:t xml:space="preserve">Project Manager</w:t>
-      </w:r>
-    </w:p>
-    <w:p>
-      <w:pPr>
-        <w:pStyle w:val="BodyText"/>
-      </w:pPr>
-      <w:r>
-        <w:t xml:space="preserve">The George Institute for Global Health, India</w:t>
-      </w:r>
-    </w:p>
-    <w:bookmarkEnd w:id="91"/>
-    <w:bookmarkStart w:id="92" w:name="relationships"/>
-    <w:p>
-      <w:pPr>
-        <w:pStyle w:val="Heading1"/>
-      </w:pPr>
-      <w:r>
-        <w:t xml:space="preserve">6. Relationships</w:t>
+        <w:t xml:space="preserve">Relevant external evidence, proposed trial design and protocol changes, and any new substudies will be detailed. Proposed updates on sample size calculations and statistical assumptions, patient information and consent processes, and trial timelines and milestones will be provided.</w:t>
+      </w:r>
+    </w:p>
+    <w:p>
+      <w:pPr>
+        <w:pStyle w:val="BodyText"/>
+      </w:pPr>
+      <w:r>
+        <w:t xml:space="preserve">Identification and circulation of external evidence (e.g. from other trials/ systematic reviews) is not the responsibility of the SDMC members. The PI and the TT will collate any such information for presentation during the meeting.</w:t>
+      </w:r>
+    </w:p>
+    <w:bookmarkStart w:id="94" w:name="interim-analysis"/>
+    <w:p>
+      <w:pPr>
+        <w:pStyle w:val="Heading2"/>
+      </w:pPr>
+      <w:r>
+        <w:t xml:space="preserve">8.1 Interim Analysis</w:t>
       </w:r>
     </w:p>
     <w:p>
@@ -3051,67 +3290,7 @@
         <w:pStyle w:val="FirstParagraph"/>
       </w:pPr>
       <w:r>
-        <w:t xml:space="preserve">The SDMC will receive reports from the TMG, and will provide advice to the TMG. The SDMC will not be involved in the day-to-day running of the trial. No payments will be made to SDMC members for their time.</w:t>
-      </w:r>
-    </w:p>
-    <w:p>
-      <w:pPr>
-        <w:pStyle w:val="BodyText"/>
-      </w:pPr>
-      <w:r>
-        <w:t xml:space="preserve">Any competing interests, both real or potential, should be disclosed. These are not restricted to financial matters – involvement in other trials or intellectual investment could be relevant. Although members may well be able to act objectively despite such connections, complete disclosure enhances credibility.</w:t>
-      </w:r>
-    </w:p>
-    <w:bookmarkEnd w:id="92"/>
-    <w:bookmarkStart w:id="93" w:name="organisation-of-meetings"/>
-    <w:p>
-      <w:pPr>
-        <w:pStyle w:val="Heading1"/>
-      </w:pPr>
-      <w:r>
-        <w:t xml:space="preserve">7. Organisation of meetings</w:t>
-      </w:r>
-    </w:p>
-    <w:p>
-      <w:pPr>
-        <w:pStyle w:val="FirstParagraph"/>
-      </w:pPr>
-      <w:r>
-        <w:t xml:space="preserve">The SDMC meetings will coincide with the completion of data collection for each batch, so six meetings in total during the trial period of two years. The format is primarily virtual. The Facilitator will arrange the meetings and invite SDMC members. The SDMC chair may convene additional meetings to review safety and any other aspect of the study.</w:t>
-      </w:r>
-    </w:p>
-    <w:p>
-      <w:pPr>
-        <w:pStyle w:val="BodyText"/>
-      </w:pPr>
-      <w:r>
-        <w:t xml:space="preserve">If an independent member does not attend a meeting or provide comments when requested between meetings, it should be ensured that the independent member is available for the next meeting. If an independent member does not attend the next meeting or provide comments when next requested, they should be asked if they wish to remain part of the SDMC. If an independent member does not attend a third meeting, strong consideration should be given to replacing this member.</w:t>
-      </w:r>
-    </w:p>
-    <w:bookmarkEnd w:id="93"/>
-    <w:bookmarkStart w:id="96" w:name="trial-documentation-and-procedures"/>
-    <w:p>
-      <w:pPr>
-        <w:pStyle w:val="Heading1"/>
-      </w:pPr>
-      <w:r>
-        <w:t xml:space="preserve">8. Trial documentation and procedures</w:t>
-      </w:r>
-    </w:p>
-    <w:p>
-      <w:pPr>
-        <w:pStyle w:val="FirstParagraph"/>
-      </w:pPr>
-      <w:r>
-        <w:t xml:space="preserve">A report will be prepared by the TT and approved by the TMG after the completion of data collection for each batch, before being shared with the SDMC. The report will follow a standard template. The report will be circulated to the SDMC at least 2 weeks prior to the meeting. The SDMC will review the report and provide feedback to the TMG.</w:t>
-      </w:r>
-    </w:p>
-    <w:p>
-      <w:pPr>
-        <w:pStyle w:val="BodyText"/>
-      </w:pPr>
-      <w:r>
-        <w:t xml:space="preserve">The report to the SDMC will include the following information:</w:t>
+        <w:t xml:space="preserve">There will be one interim analyses after half of the batches have completed the trial. The interim analyses will be assessed by the joint Trial Steering and Data Monitoring Committee. The purposes of this interim analysis will be to:</w:t>
       </w:r>
     </w:p>
     <w:p>
@@ -3123,7 +3302,7 @@
         <w:pStyle w:val="Compact"/>
       </w:pPr>
       <w:r>
-        <w:t xml:space="preserve">Number of clusters included in the batch</w:t>
+        <w:t xml:space="preserve">assess the trial’s feasibility and recommend stopping the trial if the trial is not feasible, for example if hospitals fail to adhere to the randomisation schedule or if there are substantial missing data in outcomes;</w:t>
       </w:r>
     </w:p>
     <w:p>
@@ -3135,7 +3314,7 @@
         <w:pStyle w:val="Compact"/>
       </w:pPr>
       <w:r>
-        <w:t xml:space="preserve">Number of clusters dropping out in the batch</w:t>
+        <w:t xml:space="preserve">assess if sample size calculations should be revised, primarily by increasing the number of clusters to be included; and</w:t>
       </w:r>
     </w:p>
     <w:p>
@@ -3147,139 +3326,17 @@
         <w:pStyle w:val="Compact"/>
       </w:pPr>
       <w:r>
-        <w:t xml:space="preserve">Number of potentially eligible participants screened in the batch</w:t>
-      </w:r>
-    </w:p>
-    <w:p>
-      <w:pPr>
-        <w:numPr>
-          <w:ilvl w:val="0"/>
-          <w:numId w:val="1009"/>
-        </w:numPr>
-        <w:pStyle w:val="Compact"/>
-      </w:pPr>
-      <w:r>
-        <w:t xml:space="preserve">Number of participants who did not consent to out of hospital follow up in the batch</w:t>
-      </w:r>
-    </w:p>
-    <w:p>
-      <w:pPr>
-        <w:numPr>
-          <w:ilvl w:val="0"/>
-          <w:numId w:val="1009"/>
-        </w:numPr>
-        <w:pStyle w:val="Compact"/>
-      </w:pPr>
-      <w:r>
-        <w:t xml:space="preserve">Number of participants included in the batch</w:t>
-      </w:r>
-    </w:p>
-    <w:p>
-      <w:pPr>
-        <w:numPr>
-          <w:ilvl w:val="0"/>
-          <w:numId w:val="1009"/>
-        </w:numPr>
-        <w:pStyle w:val="Compact"/>
-      </w:pPr>
-      <w:r>
-        <w:t xml:space="preserve">Number of participants lost to follow-up in the batch</w:t>
-      </w:r>
-    </w:p>
-    <w:p>
-      <w:pPr>
-        <w:numPr>
-          <w:ilvl w:val="0"/>
-          <w:numId w:val="1009"/>
-        </w:numPr>
-        <w:pStyle w:val="Compact"/>
-      </w:pPr>
-      <w:r>
-        <w:t xml:space="preserve">Summary statistics of included clusters and patient participants, including outcomes and missing data</w:t>
-      </w:r>
-    </w:p>
-    <w:p>
-      <w:pPr>
-        <w:numPr>
-          <w:ilvl w:val="0"/>
-          <w:numId w:val="1009"/>
-        </w:numPr>
-        <w:pStyle w:val="Compact"/>
-      </w:pPr>
-      <w:r>
-        <w:t xml:space="preserve">Adherence to randomisation schedule and reasons for non-adherence</w:t>
-      </w:r>
-    </w:p>
-    <w:p>
-      <w:pPr>
-        <w:numPr>
-          <w:ilvl w:val="0"/>
-          <w:numId w:val="1009"/>
-        </w:numPr>
-        <w:pStyle w:val="Compact"/>
-      </w:pPr>
-      <w:r>
-        <w:t xml:space="preserve">Number of physicians trained in ATLS</w:t>
-      </w:r>
-      <w:r>
-        <w:rPr>
-          <w:vertAlign w:val="superscript"/>
-        </w:rPr>
-        <w:t xml:space="preserve">®</w:t>
-      </w:r>
-      <w:r>
-        <w:t xml:space="preserve"> </w:t>
-      </w:r>
-      <w:r>
-        <w:t xml:space="preserve">in each hospital in the batch</w:t>
-      </w:r>
-    </w:p>
-    <w:p>
-      <w:pPr>
-        <w:numPr>
-          <w:ilvl w:val="0"/>
-          <w:numId w:val="1009"/>
-        </w:numPr>
-        <w:pStyle w:val="Compact"/>
-      </w:pPr>
-      <w:r>
-        <w:t xml:space="preserve">Protocol deviations</w:t>
-      </w:r>
-    </w:p>
-    <w:p>
-      <w:pPr>
-        <w:numPr>
-          <w:ilvl w:val="0"/>
-          <w:numId w:val="1009"/>
-        </w:numPr>
-        <w:pStyle w:val="Compact"/>
-      </w:pPr>
-      <w:r>
-        <w:t xml:space="preserve">Proposed protocol amendments</w:t>
-      </w:r>
-    </w:p>
-    <w:p>
-      <w:pPr>
-        <w:numPr>
-          <w:ilvl w:val="0"/>
-          <w:numId w:val="1009"/>
-        </w:numPr>
-        <w:pStyle w:val="Compact"/>
-      </w:pPr>
-      <w:r>
-        <w:t xml:space="preserve">Safety events</w:t>
-      </w:r>
-    </w:p>
-    <w:p>
-      <w:pPr>
-        <w:numPr>
-          <w:ilvl w:val="0"/>
-          <w:numId w:val="1009"/>
-        </w:numPr>
-        <w:pStyle w:val="Compact"/>
-      </w:pPr>
-      <w:r>
-        <w:t xml:space="preserve">Relevant external evidence</w:t>
+        <w:t xml:space="preserve">compare characteristics across intervention conditions to monitor for differential recruitment/ascertainment between intervention and control.</w:t>
+      </w:r>
+    </w:p>
+    <w:bookmarkEnd w:id="94"/>
+    <w:bookmarkStart w:id="95" w:name="safety-monitoring"/>
+    <w:p>
+      <w:pPr>
+        <w:pStyle w:val="Heading2"/>
+      </w:pPr>
+      <w:r>
+        <w:t xml:space="preserve">8.2 Safety monitoring</w:t>
       </w:r>
     </w:p>
     <w:p>
@@ -3287,32 +3344,31 @@
         <w:pStyle w:val="FirstParagraph"/>
       </w:pPr>
       <w:r>
-        <w:t xml:space="preserve">Relevant external evidence, proposed trial design and protocol changes, and any new substudies will be detailed. Proposed updates on sample size calculations and statistical assumptions, patient information and consent processes, and trial timelines and milestones will be provided.</w:t>
-      </w:r>
-    </w:p>
-    <w:p>
-      <w:pPr>
-        <w:pStyle w:val="BodyText"/>
-      </w:pPr>
-      <w:r>
-        <w:t xml:space="preserve">Identification and circulation of external evidence (e.g. from other trials/ systematic reviews) is not the responsibility of the SDMC members. The PI and the TT will collate any such information for presentation during the meeting.</w:t>
-      </w:r>
-    </w:p>
-    <w:bookmarkStart w:id="94" w:name="interim-analysis"/>
-    <w:p>
-      <w:pPr>
-        <w:pStyle w:val="Heading2"/>
-      </w:pPr>
-      <w:r>
-        <w:t xml:space="preserve">8.1 Interim Analysis</w:t>
-      </w:r>
-    </w:p>
-    <w:p>
-      <w:pPr>
-        <w:pStyle w:val="FirstParagraph"/>
-      </w:pPr>
-      <w:r>
-        <w:t xml:space="preserve">There will be one interim analyses after half of the batches have completed the trial. The interim analyses will be assessed by the joint Trial Steering and Data Monitoring Committee. The purposes of this interim analysis will be to:</w:t>
+        <w:t xml:space="preserve">The SDMC will review safety events, as defined below, continuously as reported by the TMG.</w:t>
+      </w:r>
+    </w:p>
+    <w:p>
+      <w:pPr>
+        <w:pStyle w:val="BodyText"/>
+      </w:pPr>
+      <w:r>
+        <w:t xml:space="preserve">In alignment with other current trials including critically ill patients, this trial will not collect adverse events or serious adverse events, because many of these events are expected in this patient population and for example mortality is collected as part of the outcomes.</w:t>
+      </w:r>
+    </w:p>
+    <w:p>
+      <w:pPr>
+        <w:pStyle w:val="BodyText"/>
+      </w:pPr>
+      <w:r>
+        <w:t xml:space="preserve">Instead the presence of the following safety events, if they are life-threatening, prolong hospitalisation or result in meaningful harm to the participant, wil</w:t>
+      </w:r>
+    </w:p>
+    <w:p>
+      <w:pPr>
+        <w:pStyle w:val="BodyText"/>
+      </w:pPr>
+      <w:r>
+        <w:t xml:space="preserve">A comprehensive list of events that can be considered safety events cannot be pre-specified, but the presence of the following safety events will actively assessed:</w:t>
       </w:r>
     </w:p>
     <w:p>
@@ -3324,7 +3380,7 @@
         <w:pStyle w:val="Compact"/>
       </w:pPr>
       <w:r>
-        <w:t xml:space="preserve">assess the trial’s feasibility and recommend stopping the trial if the trial is not feasible, for example if hospitals fail to adhere to the randomisation schedule or if there are substantial missing data in outcomes;</w:t>
+        <w:t xml:space="preserve">Prolonged mechanical ventilation (&gt; 7 days)</w:t>
       </w:r>
     </w:p>
     <w:p>
@@ -3336,7 +3392,7 @@
         <w:pStyle w:val="Compact"/>
       </w:pPr>
       <w:r>
-        <w:t xml:space="preserve">assess if sample size calculations should be revised, primarily by increasing the number of clusters to be included; and</w:t>
+        <w:t xml:space="preserve">Initiation of renal replacement therapy</w:t>
       </w:r>
     </w:p>
     <w:p>
@@ -3348,17 +3404,7 @@
         <w:pStyle w:val="Compact"/>
       </w:pPr>
       <w:r>
-        <w:t xml:space="preserve">compare characteristics across intervention conditions to monitor for differential recruitment/ascertainment between intervention and control.</w:t>
-      </w:r>
-    </w:p>
-    <w:bookmarkEnd w:id="94"/>
-    <w:bookmarkStart w:id="95" w:name="safety-monitoring"/>
-    <w:p>
-      <w:pPr>
-        <w:pStyle w:val="Heading2"/>
-      </w:pPr>
-      <w:r>
-        <w:t xml:space="preserve">8.2 Safety monitoring</w:t>
+        <w:t xml:space="preserve">Prolonged (&gt; 2 days) or renewed (restart after at least 2 days without) use of vasopressors such as norepinephrine or vasopressin</w:t>
       </w:r>
     </w:p>
     <w:p>
@@ -3366,31 +3412,62 @@
         <w:pStyle w:val="FirstParagraph"/>
       </w:pPr>
       <w:r>
-        <w:t xml:space="preserve">The SDMC will review safety events, as defined below, continuously as reported by the TMG.</w:t>
-      </w:r>
-    </w:p>
-    <w:p>
-      <w:pPr>
-        <w:pStyle w:val="BodyText"/>
-      </w:pPr>
-      <w:r>
-        <w:t xml:space="preserve">In alignment with other current trials including critically ill patients, this trial will not collect adverse events or serious adverse events, because many of these events are expected in this patient population and for example mortality is collected as part of the outcomes.</w:t>
-      </w:r>
-    </w:p>
-    <w:p>
-      <w:pPr>
-        <w:pStyle w:val="BodyText"/>
-      </w:pPr>
-      <w:r>
-        <w:t xml:space="preserve">Instead the presence of the following safety events, if they are life-threatening, prolong hospitalisation or result in meaningful harm to the participant, wil</w:t>
-      </w:r>
-    </w:p>
-    <w:p>
-      <w:pPr>
-        <w:pStyle w:val="BodyText"/>
-      </w:pPr>
-      <w:r>
-        <w:t xml:space="preserve">A comprehensive list of events that can be considered safety events cannot be pre-specified, but the presence of the following safety events will actively assessed:</w:t>
+        <w:t xml:space="preserve">These events are considered safety events because they suggest pulmonary, renal, septic or bleeding complications and an increase in their occurrence following ATLS</w:t>
+      </w:r>
+      <w:r>
+        <w:rPr>
+          <w:vertAlign w:val="superscript"/>
+        </w:rPr>
+        <w:t xml:space="preserve">®</w:t>
+      </w:r>
+      <w:r>
+        <w:t xml:space="preserve"> </w:t>
+      </w:r>
+      <w:r>
+        <w:t xml:space="preserve">training could indicate that the intervention is harmful.</w:t>
+      </w:r>
+    </w:p>
+    <w:p>
+      <w:pPr>
+        <w:pStyle w:val="BodyText"/>
+      </w:pPr>
+      <w:r>
+        <w:t xml:space="preserve">These events therefore need to be tracked during the standard care phase as well as the intervention phase, but will only be considered indicative of harm related to the intervention if they occur more often during the intervention phase than during the standard care phase.</w:t>
+      </w:r>
+    </w:p>
+    <w:p>
+      <w:pPr>
+        <w:pStyle w:val="BodyText"/>
+      </w:pPr>
+      <w:r>
+        <w:t xml:space="preserve">Any other safety events that are identified by the clinical research coordinators or local investigators during the trial will also be reported, for example include missed injuries or missed investigations, which could be suspected if certain injuries or investigations are identified or conducted more often during the standard care phase than during the intervention phase.</w:t>
+      </w:r>
+    </w:p>
+    <w:p>
+      <w:pPr>
+        <w:pStyle w:val="BodyText"/>
+      </w:pPr>
+      <w:r>
+        <w:t xml:space="preserve">All safety events will be recorded in the CRF and reported to the TMG within 24 hours of its occurrence. The TMG will then assess if the event can be considered related to the trial or the intervention within 24 hours of it being reported. Events that are considered probably related will be reported immediately to the SDMC.</w:t>
+      </w:r>
+    </w:p>
+    <w:bookmarkEnd w:id="95"/>
+    <w:bookmarkEnd w:id="96"/>
+    <w:bookmarkStart w:id="97" w:name="decision-making"/>
+    <w:p>
+      <w:pPr>
+        <w:pStyle w:val="Heading1"/>
+      </w:pPr>
+      <w:r>
+        <w:t xml:space="preserve">9. Decision making</w:t>
+      </w:r>
+    </w:p>
+    <w:p>
+      <w:pPr>
+        <w:pStyle w:val="FirstParagraph"/>
+      </w:pPr>
+      <w:r>
+        <w:t xml:space="preserve">After reviewing the relevant reports, possible decision from the SDMC includes:</w:t>
       </w:r>
     </w:p>
     <w:p>
@@ -3402,7 +3479,7 @@
         <w:pStyle w:val="Compact"/>
       </w:pPr>
       <w:r>
-        <w:t xml:space="preserve">Prolonged mechanical ventilation (&gt; 7 days)</w:t>
+        <w:t xml:space="preserve">No action needed, trial continues as planned;</w:t>
       </w:r>
     </w:p>
     <w:p>
@@ -3414,7 +3491,7 @@
         <w:pStyle w:val="Compact"/>
       </w:pPr>
       <w:r>
-        <w:t xml:space="preserve">Initiation of renal replacement therapy</w:t>
+        <w:t xml:space="preserve">Early stopping due, for example, to the trial not being feasible (for example if clusters fail to adhere to the randomisation schedule or if there are substantial missing data in outcomes), or if there is a safety concern based on the reporting of safety events;</w:t>
       </w:r>
     </w:p>
     <w:p>
@@ -3426,149 +3503,50 @@
         <w:pStyle w:val="Compact"/>
       </w:pPr>
       <w:r>
-        <w:t xml:space="preserve">Prolonged (&gt; 2 days) or renewed (restart after at least 2 days without) use of vasopressors such as norepinephrine or vasopressin</w:t>
-      </w:r>
-    </w:p>
-    <w:p>
-      <w:pPr>
-        <w:pStyle w:val="FirstParagraph"/>
-      </w:pPr>
-      <w:r>
-        <w:t xml:space="preserve">These events are considered safety events because they suggest pulmonary, renal, septic or bleeding complications and an increase in their occurrence following ATLS</w:t>
-      </w:r>
-      <w:r>
-        <w:rPr>
-          <w:vertAlign w:val="superscript"/>
-        </w:rPr>
-        <w:t xml:space="preserve">®</w:t>
-      </w:r>
-      <w:r>
-        <w:t xml:space="preserve"> </w:t>
-      </w:r>
-      <w:r>
-        <w:t xml:space="preserve">training could indicate that the intervention is harmful.</w:t>
-      </w:r>
-    </w:p>
-    <w:p>
-      <w:pPr>
-        <w:pStyle w:val="BodyText"/>
-      </w:pPr>
-      <w:r>
-        <w:t xml:space="preserve">These events therefore need to be tracked during the standard care phase as well as the intervention phase, but will only be considered indicative of harm related to the intervention if they occur more often during the intervention phase than during the standard care phase.</w:t>
-      </w:r>
-    </w:p>
-    <w:p>
-      <w:pPr>
-        <w:pStyle w:val="BodyText"/>
-      </w:pPr>
-      <w:r>
-        <w:t xml:space="preserve">Any other safety events that are identified by the clinical research coordinators or local investigators during the trial will also be reported, for example include missed injuries or missed investigations, which could be suspected if certain injuries or investigations are identified or conducted more often during the standard care phase than during the intervention phase.</w:t>
-      </w:r>
-    </w:p>
-    <w:p>
-      <w:pPr>
-        <w:pStyle w:val="BodyText"/>
-      </w:pPr>
-      <w:r>
-        <w:t xml:space="preserve">All safety events will be recorded in the CRF and reported to the TMG within 24 hours of its occurrence. The TMG will then assess if the event can be considered related to the trial or the intervention within 24 hours of it being reported. Events that are considered probably related will be reported immediately to the SDMC.</w:t>
-      </w:r>
-    </w:p>
-    <w:bookmarkEnd w:id="95"/>
-    <w:bookmarkEnd w:id="96"/>
-    <w:bookmarkStart w:id="97" w:name="decision-making"/>
-    <w:p>
-      <w:pPr>
-        <w:pStyle w:val="Heading1"/>
-      </w:pPr>
-      <w:r>
-        <w:t xml:space="preserve">9. Decision making</w:t>
-      </w:r>
-    </w:p>
-    <w:p>
-      <w:pPr>
-        <w:pStyle w:val="FirstParagraph"/>
-      </w:pPr>
-      <w:r>
-        <w:t xml:space="preserve">After reviewing the relevant reports, possible decision from the SDMC includes:</w:t>
+        <w:t xml:space="preserve">Stopping recruitment within a subgroup (care should be taken if this is not a pre-specified subgroup);</w:t>
       </w:r>
     </w:p>
     <w:p>
       <w:pPr>
         <w:numPr>
           <w:ilvl w:val="0"/>
-          <w:numId w:val="1012"/>
+          <w:numId w:val="1011"/>
         </w:numPr>
         <w:pStyle w:val="Compact"/>
       </w:pPr>
       <w:r>
-        <w:t xml:space="preserve">No action needed, trial continues as planned;</w:t>
+        <w:t xml:space="preserve">Extending recruitment (based on actual control arm response rates being different to predicted rather than on emerging differences);</w:t>
       </w:r>
     </w:p>
     <w:p>
       <w:pPr>
         <w:numPr>
           <w:ilvl w:val="0"/>
-          <w:numId w:val="1012"/>
+          <w:numId w:val="1011"/>
         </w:numPr>
         <w:pStyle w:val="Compact"/>
       </w:pPr>
       <w:r>
-        <w:t xml:space="preserve">Early stopping due, for example, to the trial not being feasible (for example if clusters fail to adhere to the randomisation schedule or if there are substantial missing data in outcomes), or if there is a safety concern based on the reporting of safety events;</w:t>
+        <w:t xml:space="preserve">Extending follow-up;</w:t>
       </w:r>
     </w:p>
     <w:p>
       <w:pPr>
         <w:numPr>
           <w:ilvl w:val="0"/>
-          <w:numId w:val="1012"/>
+          <w:numId w:val="1011"/>
         </w:numPr>
         <w:pStyle w:val="Compact"/>
       </w:pPr>
       <w:r>
-        <w:t xml:space="preserve">Stopping recruitment within a subgroup (care should be taken if this is not a pre-specified subgroup);</w:t>
+        <w:t xml:space="preserve">Proposing or commenting on proposed protocol changes; and</w:t>
       </w:r>
     </w:p>
     <w:p>
       <w:pPr>
         <w:numPr>
           <w:ilvl w:val="0"/>
-          <w:numId w:val="1012"/>
-        </w:numPr>
-        <w:pStyle w:val="Compact"/>
-      </w:pPr>
-      <w:r>
-        <w:t xml:space="preserve">Extending recruitment (based on actual control arm response rates being different to predicted rather than on emerging differences);</w:t>
-      </w:r>
-    </w:p>
-    <w:p>
-      <w:pPr>
-        <w:numPr>
-          <w:ilvl w:val="0"/>
-          <w:numId w:val="1012"/>
-        </w:numPr>
-        <w:pStyle w:val="Compact"/>
-      </w:pPr>
-      <w:r>
-        <w:t xml:space="preserve">Extending follow-up;</w:t>
-      </w:r>
-    </w:p>
-    <w:p>
-      <w:pPr>
-        <w:numPr>
-          <w:ilvl w:val="0"/>
-          <w:numId w:val="1012"/>
-        </w:numPr>
-        <w:pStyle w:val="Compact"/>
-      </w:pPr>
-      <w:r>
-        <w:t xml:space="preserve">Proposing or commenting on proposed protocol changes; and</w:t>
-      </w:r>
-    </w:p>
-    <w:p>
-      <w:pPr>
-        <w:numPr>
-          <w:ilvl w:val="0"/>
-          <w:numId w:val="1012"/>
+          <w:numId w:val="1011"/>
         </w:numPr>
         <w:pStyle w:val="Compact"/>
       </w:pPr>
@@ -3863,91 +3841,6 @@
     <w:lvl w:ilvl="8">
       <w:numFmt w:val="bullet"/>
       <w:lvlText w:val="•"/>
-      <w:lvlJc w:val="left"/>
-      <w:pPr>
-        <w:ind w:left="6480" w:hanging="480"/>
-      </w:pPr>
-    </w:lvl>
-  </w:abstractNum>
-  <w:abstractNum w:abstractNumId="99411">
-    <w:nsid w:val="A99411"/>
-    <w:multiLevelType w:val="multilevel"/>
-    <w:lvl w:ilvl="0">
-      <w:start w:val="1"/>
-      <w:numFmt w:val="decimal"/>
-      <w:lvlText w:val="%1."/>
-      <w:lvlJc w:val="left"/>
-      <w:pPr>
-        <w:ind w:left="720" w:hanging="480"/>
-      </w:pPr>
-    </w:lvl>
-    <w:lvl w:ilvl="1">
-      <w:start w:val="1"/>
-      <w:numFmt w:val="decimal"/>
-      <w:lvlText w:val="%2."/>
-      <w:lvlJc w:val="left"/>
-      <w:pPr>
-        <w:ind w:left="1440" w:hanging="480"/>
-      </w:pPr>
-    </w:lvl>
-    <w:lvl w:ilvl="2">
-      <w:start w:val="1"/>
-      <w:numFmt w:val="decimal"/>
-      <w:lvlText w:val="%3."/>
-      <w:lvlJc w:val="left"/>
-      <w:pPr>
-        <w:ind w:left="2160" w:hanging="480"/>
-      </w:pPr>
-    </w:lvl>
-    <w:lvl w:ilvl="3">
-      <w:start w:val="1"/>
-      <w:numFmt w:val="decimal"/>
-      <w:lvlText w:val="%4."/>
-      <w:lvlJc w:val="left"/>
-      <w:pPr>
-        <w:ind w:left="2880" w:hanging="480"/>
-      </w:pPr>
-    </w:lvl>
-    <w:lvl w:ilvl="4">
-      <w:start w:val="1"/>
-      <w:numFmt w:val="decimal"/>
-      <w:lvlText w:val="%5."/>
-      <w:lvlJc w:val="left"/>
-      <w:pPr>
-        <w:ind w:left="3600" w:hanging="480"/>
-      </w:pPr>
-    </w:lvl>
-    <w:lvl w:ilvl="5">
-      <w:start w:val="1"/>
-      <w:numFmt w:val="decimal"/>
-      <w:lvlText w:val="%6."/>
-      <w:lvlJc w:val="left"/>
-      <w:pPr>
-        <w:ind w:left="4320" w:hanging="480"/>
-      </w:pPr>
-    </w:lvl>
-    <w:lvl w:ilvl="6">
-      <w:start w:val="1"/>
-      <w:numFmt w:val="decimal"/>
-      <w:lvlText w:val="%7."/>
-      <w:lvlJc w:val="left"/>
-      <w:pPr>
-        <w:ind w:left="5040" w:hanging="480"/>
-      </w:pPr>
-    </w:lvl>
-    <w:lvl w:ilvl="7">
-      <w:start w:val="1"/>
-      <w:numFmt w:val="decimal"/>
-      <w:lvlText w:val="%8."/>
-      <w:lvlJc w:val="left"/>
-      <w:pPr>
-        <w:ind w:left="5760" w:hanging="480"/>
-      </w:pPr>
-    </w:lvl>
-    <w:lvl w:ilvl="8">
-      <w:start w:val="1"/>
-      <w:numFmt w:val="decimal"/>
-      <w:lvlText w:val="%9."/>
       <w:lvlJc w:val="left"/>
       <w:pPr>
         <w:ind w:left="6480" w:hanging="480"/>
@@ -3979,34 +3872,7 @@
     <w:abstractNumId w:val="991"/>
   </w:num>
   <w:num w:numId="1008">
-    <w:abstractNumId w:val="99411"/>
-    <w:lvlOverride w:ilvl="0">
-      <w:startOverride w:val="1"/>
-    </w:lvlOverride>
-    <w:lvlOverride w:ilvl="1">
-      <w:startOverride w:val="1"/>
-    </w:lvlOverride>
-    <w:lvlOverride w:ilvl="2">
-      <w:startOverride w:val="1"/>
-    </w:lvlOverride>
-    <w:lvlOverride w:ilvl="3">
-      <w:startOverride w:val="1"/>
-    </w:lvlOverride>
-    <w:lvlOverride w:ilvl="4">
-      <w:startOverride w:val="1"/>
-    </w:lvlOverride>
-    <w:lvlOverride w:ilvl="5">
-      <w:startOverride w:val="1"/>
-    </w:lvlOverride>
-    <w:lvlOverride w:ilvl="6">
-      <w:startOverride w:val="1"/>
-    </w:lvlOverride>
-    <w:lvlOverride w:ilvl="7">
-      <w:startOverride w:val="1"/>
-    </w:lvlOverride>
-    <w:lvlOverride w:ilvl="8">
-      <w:startOverride w:val="1"/>
-    </w:lvlOverride>
+    <w:abstractNumId w:val="991"/>
   </w:num>
   <w:num w:numId="1009">
     <w:abstractNumId w:val="991"/>
@@ -4015,9 +3881,6 @@
     <w:abstractNumId w:val="991"/>
   </w:num>
   <w:num w:numId="1011">
-    <w:abstractNumId w:val="991"/>
-  </w:num>
-  <w:num w:numId="1012">
     <w:abstractNumId w:val="991"/>
   </w:num>
 </w:numbering>

</xml_diff>